<commit_message>
Added the git repo link in source doc
</commit_message>
<xml_diff>
--- a/3.Health_Monitoring_using_k8s_sources.docx
+++ b/3.Health_Monitoring_using_k8s_sources.docx
@@ -427,8 +427,6 @@
       <w:r>
         <w:fldChar w:fldCharType="end"/>
       </w:r>
-      <w:bookmarkStart w:id="0" w:name="_GoBack"/>
-      <w:bookmarkEnd w:id="0"/>
     </w:p>
     <w:p>
       <w:pPr>
@@ -454,7 +452,7 @@
           <w:lang w:val="en-US"/>
         </w:rPr>
       </w:pPr>
-      <w:bookmarkStart w:id="1" w:name="_Toc44371048"/>
+      <w:bookmarkStart w:id="0" w:name="_Toc44371048"/>
       <w:r>
         <w:rPr>
           <w:rFonts w:ascii="Times New Roman" w:eastAsia="Times New Roman" w:hAnsi="Times New Roman" w:cs="Times New Roman"/>
@@ -466,7 +464,7 @@
         </w:rPr>
         <w:t>Project Abstract</w:t>
       </w:r>
-      <w:bookmarkEnd w:id="1"/>
+      <w:bookmarkEnd w:id="0"/>
     </w:p>
     <w:p>
       <w:pPr>
@@ -520,7 +518,7 @@
           <w:lang w:val="en-US"/>
         </w:rPr>
       </w:pPr>
-      <w:bookmarkStart w:id="2" w:name="_Toc44371049"/>
+      <w:bookmarkStart w:id="1" w:name="_Toc44371049"/>
       <w:r>
         <w:rPr>
           <w:rFonts w:ascii="Times New Roman" w:eastAsia="Times New Roman" w:hAnsi="Times New Roman" w:cs="Times New Roman"/>
@@ -532,7 +530,7 @@
         </w:rPr>
         <w:t>Sources</w:t>
       </w:r>
-      <w:bookmarkEnd w:id="2"/>
+      <w:bookmarkEnd w:id="1"/>
     </w:p>
     <w:p>
       <w:pPr>
@@ -612,8 +610,8 @@
           <w:lang w:val="en-US"/>
         </w:rPr>
       </w:pPr>
-      <w:bookmarkStart w:id="3" w:name="_Toc43825134"/>
-      <w:bookmarkStart w:id="4" w:name="_Toc44371050"/>
+      <w:bookmarkStart w:id="2" w:name="_Toc43825134"/>
+      <w:bookmarkStart w:id="3" w:name="_Toc44371050"/>
       <w:r>
         <w:rPr>
           <w:rFonts w:ascii="Times New Roman" w:eastAsia="Times New Roman" w:hAnsi="Times New Roman" w:cs="Times New Roman"/>
@@ -625,8 +623,8 @@
         </w:rPr>
         <w:t>References</w:t>
       </w:r>
+      <w:bookmarkEnd w:id="2"/>
       <w:bookmarkEnd w:id="3"/>
-      <w:bookmarkEnd w:id="4"/>
     </w:p>
     <w:tbl>
       <w:tblPr>
@@ -956,6 +954,16 @@
                 <w:szCs w:val="24"/>
               </w:rPr>
             </w:pPr>
+            <w:hyperlink r:id="rId7" w:history="1">
+              <w:r>
+                <w:rPr>
+                  <w:rStyle w:val="Hyperlink"/>
+                  <w:sz w:val="24"/>
+                  <w:szCs w:val="24"/>
+                </w:rPr>
+                <w:t>https://github.com/babkannan/k8s_health_monitoring</w:t>
+              </w:r>
+            </w:hyperlink>
           </w:p>
         </w:tc>
       </w:tr>
@@ -966,6 +974,8 @@
           <w:lang w:val="en-US"/>
         </w:rPr>
       </w:pPr>
+      <w:bookmarkStart w:id="4" w:name="_GoBack"/>
+      <w:bookmarkEnd w:id="4"/>
     </w:p>
     <w:sectPr>
       <w:pgSz w:w="11906" w:h="16838"/>
@@ -7939,7 +7949,7 @@
 </file>
 
 <file path=customXml/itemProps1.xml><?xml version="1.0" encoding="utf-8"?>
-<ds:datastoreItem xmlns:ds="http://schemas.openxmlformats.org/officeDocument/2006/customXml" ds:itemID="{255539DF-544F-40D4-A5FB-1BD8453AFBDB}">
+<ds:datastoreItem xmlns:ds="http://schemas.openxmlformats.org/officeDocument/2006/customXml" ds:itemID="{9B471AAE-C088-43D2-929A-B3F95D814E18}">
   <ds:schemaRefs>
     <ds:schemaRef ds:uri="http://schemas.openxmlformats.org/officeDocument/2006/bibliography"/>
   </ds:schemaRefs>

</xml_diff>